<commit_message>
lab release hot fix
</commit_message>
<xml_diff>
--- a/lab3/doc/КП83_ЛР3_Коваль_Андрій.docx
+++ b/lab3/doc/КП83_ЛР3_Коваль_Андрій.docx
@@ -74,15 +74,7 @@
           <w:sz w:val="28"/>
           <w:szCs w:val="28"/>
         </w:rPr>
-        <w:t>+</w:t>
-      </w:r>
-      <w:r>
-        <w:rPr>
-          <w:rFonts w:eastAsia="Times New Roman" w:cs="Times New Roman" w:ascii="Times New Roman" w:hAnsi="Times New Roman"/>
-          <w:sz w:val="28"/>
-          <w:szCs w:val="28"/>
-        </w:rPr>
-        <w:t>rr</w:t>
+        <w:t>+rr</w:t>
       </w:r>
     </w:p>
     <w:p>
@@ -144,6 +136,23 @@
           <w:szCs w:val="28"/>
         </w:rPr>
         <w:t>МIНIСТЕРСТВО  ОСВIТИ  І  НАУКИ  УКРАЇНИ</w:t>
+      </w:r>
+    </w:p>
+    <w:p>
+      <w:pPr>
+        <w:pStyle w:val="Normal"/>
+        <w:spacing w:lineRule="auto" w:line="240" w:before="0" w:after="0"/>
+        <w:jc w:val="center"/>
+        <w:rPr>
+          <w:rFonts w:ascii="Times New Roman" w:hAnsi="Times New Roman" w:eastAsia="Times New Roman" w:cs="Times New Roman"/>
+          <w:b/>
+          <w:b/>
+          <w:sz w:val="28"/>
+          <w:szCs w:val="28"/>
+        </w:rPr>
+      </w:pPr>
+      <w:r>
+        <w:rPr/>
       </w:r>
     </w:p>
     <w:p>
@@ -1135,6 +1144,74 @@
           <w:sz w:val="28"/>
           <w:szCs w:val="28"/>
         </w:rPr>
+      </w:r>
+    </w:p>
+    <w:p>
+      <w:pPr>
+        <w:pStyle w:val="Normal"/>
+        <w:spacing w:lineRule="auto" w:line="360" w:before="0" w:after="0"/>
+        <w:jc w:val="center"/>
+        <w:rPr>
+          <w:rFonts w:ascii="Times New Roman" w:hAnsi="Times New Roman" w:eastAsia="Times New Roman" w:cs="Times New Roman"/>
+          <w:b/>
+          <w:b/>
+          <w:sz w:val="28"/>
+          <w:szCs w:val="28"/>
+        </w:rPr>
+      </w:pPr>
+      <w:r>
+        <w:rPr/>
+      </w:r>
+    </w:p>
+    <w:p>
+      <w:pPr>
+        <w:pStyle w:val="Normal"/>
+        <w:spacing w:lineRule="auto" w:line="360" w:before="0" w:after="0"/>
+        <w:jc w:val="center"/>
+        <w:rPr>
+          <w:rFonts w:ascii="Times New Roman" w:hAnsi="Times New Roman" w:eastAsia="Times New Roman" w:cs="Times New Roman"/>
+          <w:b/>
+          <w:b/>
+          <w:sz w:val="28"/>
+          <w:szCs w:val="28"/>
+        </w:rPr>
+      </w:pPr>
+      <w:r>
+        <w:rPr/>
+      </w:r>
+    </w:p>
+    <w:p>
+      <w:pPr>
+        <w:pStyle w:val="Normal"/>
+        <w:spacing w:lineRule="auto" w:line="360" w:before="0" w:after="0"/>
+        <w:jc w:val="center"/>
+        <w:rPr>
+          <w:rFonts w:ascii="Times New Roman" w:hAnsi="Times New Roman" w:eastAsia="Times New Roman" w:cs="Times New Roman"/>
+          <w:b/>
+          <w:b/>
+          <w:sz w:val="28"/>
+          <w:szCs w:val="28"/>
+        </w:rPr>
+      </w:pPr>
+      <w:r>
+        <w:rPr/>
+      </w:r>
+    </w:p>
+    <w:p>
+      <w:pPr>
+        <w:pStyle w:val="Normal"/>
+        <w:spacing w:lineRule="auto" w:line="360" w:before="0" w:after="0"/>
+        <w:jc w:val="center"/>
+        <w:rPr>
+          <w:rFonts w:ascii="Times New Roman" w:hAnsi="Times New Roman" w:eastAsia="Times New Roman" w:cs="Times New Roman"/>
+          <w:b/>
+          <w:b/>
+          <w:sz w:val="28"/>
+          <w:szCs w:val="28"/>
+        </w:rPr>
+      </w:pPr>
+      <w:r>
+        <w:rPr/>
       </w:r>
     </w:p>
     <w:p>
@@ -11028,35 +11105,7 @@
         </w:rPr>
       </w:pPr>
       <w:r>
-        <w:rPr>
-          <w:rFonts w:eastAsia="Times New Roman" w:cs="Times New Roman" w:ascii="Times New Roman" w:hAnsi="Times New Roman"/>
-          <w:b/>
-          <w:sz w:val="28"/>
-          <w:szCs w:val="28"/>
-        </w:rPr>
-      </w:r>
-    </w:p>
-    <w:p>
-      <w:pPr>
-        <w:pStyle w:val="Normal"/>
-        <w:spacing w:lineRule="auto" w:line="240" w:before="0" w:after="0"/>
-        <w:ind w:left="0" w:hanging="0"/>
-        <w:jc w:val="center"/>
-        <w:rPr>
-          <w:rFonts w:ascii="Times New Roman" w:hAnsi="Times New Roman" w:eastAsia="Times New Roman" w:cs="Times New Roman"/>
-          <w:b/>
-          <w:b/>
-          <w:sz w:val="28"/>
-          <w:szCs w:val="28"/>
-        </w:rPr>
-      </w:pPr>
-      <w:r>
-        <w:rPr>
-          <w:rFonts w:eastAsia="Times New Roman" w:cs="Times New Roman" w:ascii="Times New Roman" w:hAnsi="Times New Roman"/>
-          <w:b/>
-          <w:sz w:val="28"/>
-          <w:szCs w:val="28"/>
-        </w:rPr>
+        <w:rPr/>
       </w:r>
     </w:p>
     <w:p>
@@ -11486,6 +11535,7 @@
   </w:style>
   <w:style w:type="paragraph" w:styleId="Heading1">
     <w:name w:val="Heading 1"/>
+    <w:basedOn w:val="Normal"/>
     <w:next w:val="Normal"/>
     <w:qFormat/>
     <w:pPr>
@@ -11493,6 +11543,7 @@
       <w:keepLines/>
       <w:widowControl w:val="false"/>
       <w:shd w:val="clear" w:fill="auto"/>
+      <w:bidi w:val="0"/>
       <w:spacing w:lineRule="auto" w:line="240" w:before="400" w:after="120"/>
       <w:ind w:left="0" w:right="0" w:hanging="0"/>
       <w:jc w:val="left"/>
@@ -11519,6 +11570,7 @@
   </w:style>
   <w:style w:type="paragraph" w:styleId="Heading2">
     <w:name w:val="Heading 2"/>
+    <w:basedOn w:val="Normal"/>
     <w:next w:val="Normal"/>
     <w:qFormat/>
     <w:pPr>
@@ -11526,6 +11578,7 @@
       <w:keepLines/>
       <w:widowControl w:val="false"/>
       <w:shd w:val="clear" w:fill="auto"/>
+      <w:bidi w:val="0"/>
       <w:spacing w:lineRule="auto" w:line="240" w:before="360" w:after="120"/>
       <w:ind w:left="0" w:right="0" w:hanging="0"/>
       <w:jc w:val="left"/>
@@ -11552,6 +11605,7 @@
   </w:style>
   <w:style w:type="paragraph" w:styleId="Heading3">
     <w:name w:val="Heading 3"/>
+    <w:basedOn w:val="Normal"/>
     <w:next w:val="Normal"/>
     <w:qFormat/>
     <w:pPr>
@@ -11559,6 +11613,7 @@
       <w:keepLines/>
       <w:widowControl w:val="false"/>
       <w:shd w:val="clear" w:fill="auto"/>
+      <w:bidi w:val="0"/>
       <w:spacing w:lineRule="auto" w:line="240" w:before="320" w:after="80"/>
       <w:ind w:left="0" w:right="0" w:hanging="0"/>
       <w:jc w:val="left"/>
@@ -11585,6 +11640,7 @@
   </w:style>
   <w:style w:type="paragraph" w:styleId="Heading4">
     <w:name w:val="Heading 4"/>
+    <w:basedOn w:val="Normal"/>
     <w:next w:val="Normal"/>
     <w:qFormat/>
     <w:pPr>
@@ -11592,6 +11648,7 @@
       <w:keepLines/>
       <w:widowControl w:val="false"/>
       <w:shd w:val="clear" w:fill="auto"/>
+      <w:bidi w:val="0"/>
       <w:spacing w:lineRule="auto" w:line="240" w:before="280" w:after="80"/>
       <w:ind w:left="0" w:right="0" w:hanging="0"/>
       <w:jc w:val="left"/>
@@ -11618,6 +11675,7 @@
   </w:style>
   <w:style w:type="paragraph" w:styleId="Heading5">
     <w:name w:val="Heading 5"/>
+    <w:basedOn w:val="Normal"/>
     <w:next w:val="Normal"/>
     <w:qFormat/>
     <w:pPr>
@@ -11625,6 +11683,7 @@
       <w:keepLines/>
       <w:widowControl w:val="false"/>
       <w:shd w:val="clear" w:fill="auto"/>
+      <w:bidi w:val="0"/>
       <w:spacing w:lineRule="auto" w:line="240" w:before="240" w:after="80"/>
       <w:ind w:left="0" w:right="0" w:hanging="0"/>
       <w:jc w:val="left"/>
@@ -11651,6 +11710,7 @@
   </w:style>
   <w:style w:type="paragraph" w:styleId="Heading6">
     <w:name w:val="Heading 6"/>
+    <w:basedOn w:val="Normal"/>
     <w:next w:val="Normal"/>
     <w:qFormat/>
     <w:pPr>
@@ -11658,6 +11718,7 @@
       <w:keepLines/>
       <w:widowControl w:val="false"/>
       <w:shd w:val="clear" w:fill="auto"/>
+      <w:bidi w:val="0"/>
       <w:spacing w:lineRule="auto" w:line="240" w:before="240" w:after="80"/>
       <w:ind w:left="0" w:right="0" w:hanging="0"/>
       <w:jc w:val="left"/>
@@ -11858,6 +11919,98 @@
   </w:style>
   <w:style w:type="character" w:styleId="ListLabel18">
     <w:name w:val="ListLabel 18"/>
+    <w:qFormat/>
+    <w:rPr>
+      <w:position w:val="0"/>
+      <w:sz w:val="22"/>
+      <w:sz w:val="22"/>
+      <w:vertAlign w:val="baseline"/>
+    </w:rPr>
+  </w:style>
+  <w:style w:type="character" w:styleId="ListLabel19">
+    <w:name w:val="ListLabel 19"/>
+    <w:qFormat/>
+    <w:rPr>
+      <w:rFonts w:ascii="Times New Roman" w:hAnsi="Times New Roman"/>
+      <w:position w:val="0"/>
+      <w:sz w:val="28"/>
+      <w:sz w:val="28"/>
+      <w:vertAlign w:val="baseline"/>
+    </w:rPr>
+  </w:style>
+  <w:style w:type="character" w:styleId="ListLabel20">
+    <w:name w:val="ListLabel 20"/>
+    <w:qFormat/>
+    <w:rPr>
+      <w:rFonts w:ascii="Times New Roman" w:hAnsi="Times New Roman"/>
+      <w:position w:val="0"/>
+      <w:sz w:val="28"/>
+      <w:sz w:val="28"/>
+      <w:vertAlign w:val="baseline"/>
+    </w:rPr>
+  </w:style>
+  <w:style w:type="character" w:styleId="ListLabel21">
+    <w:name w:val="ListLabel 21"/>
+    <w:qFormat/>
+    <w:rPr>
+      <w:position w:val="0"/>
+      <w:sz w:val="22"/>
+      <w:sz w:val="22"/>
+      <w:vertAlign w:val="baseline"/>
+    </w:rPr>
+  </w:style>
+  <w:style w:type="character" w:styleId="ListLabel22">
+    <w:name w:val="ListLabel 22"/>
+    <w:qFormat/>
+    <w:rPr>
+      <w:position w:val="0"/>
+      <w:sz w:val="22"/>
+      <w:sz w:val="22"/>
+      <w:vertAlign w:val="baseline"/>
+    </w:rPr>
+  </w:style>
+  <w:style w:type="character" w:styleId="ListLabel23">
+    <w:name w:val="ListLabel 23"/>
+    <w:qFormat/>
+    <w:rPr>
+      <w:position w:val="0"/>
+      <w:sz w:val="22"/>
+      <w:sz w:val="22"/>
+      <w:vertAlign w:val="baseline"/>
+    </w:rPr>
+  </w:style>
+  <w:style w:type="character" w:styleId="ListLabel24">
+    <w:name w:val="ListLabel 24"/>
+    <w:qFormat/>
+    <w:rPr>
+      <w:position w:val="0"/>
+      <w:sz w:val="22"/>
+      <w:sz w:val="22"/>
+      <w:vertAlign w:val="baseline"/>
+    </w:rPr>
+  </w:style>
+  <w:style w:type="character" w:styleId="ListLabel25">
+    <w:name w:val="ListLabel 25"/>
+    <w:qFormat/>
+    <w:rPr>
+      <w:position w:val="0"/>
+      <w:sz w:val="22"/>
+      <w:sz w:val="22"/>
+      <w:vertAlign w:val="baseline"/>
+    </w:rPr>
+  </w:style>
+  <w:style w:type="character" w:styleId="ListLabel26">
+    <w:name w:val="ListLabel 26"/>
+    <w:qFormat/>
+    <w:rPr>
+      <w:position w:val="0"/>
+      <w:sz w:val="22"/>
+      <w:sz w:val="22"/>
+      <w:vertAlign w:val="baseline"/>
+    </w:rPr>
+  </w:style>
+  <w:style w:type="character" w:styleId="ListLabel27">
+    <w:name w:val="ListLabel 27"/>
     <w:qFormat/>
     <w:rPr>
       <w:position w:val="0"/>

</xml_diff>